<commit_message>
add to interview questions
</commit_message>
<xml_diff>
--- a/Interview Questions.docx
+++ b/Interview Questions.docx
@@ -1,139 +1,125 @@
 
 <file path=word/document.xml><?xml version="1.0" encoding="utf-8"?>
-<w:document xmlns:wpc="http://schemas.microsoft.com/office/word/2010/wordprocessingCanvas" xmlns:cx="http://schemas.microsoft.com/office/drawing/2014/chartex" xmlns:cx1="http://schemas.microsoft.com/office/drawing/2015/9/8/chartex" xmlns:cx2="http://schemas.microsoft.com/office/drawing/2015/10/21/chartex" xmlns:cx3="http://schemas.microsoft.com/office/drawing/2016/5/9/chartex" xmlns:cx4="http://schemas.microsoft.com/office/drawing/2016/5/10/chartex" xmlns:cx5="http://schemas.microsoft.com/office/drawing/2016/5/11/chartex" xmlns:cx6="http://schemas.microsoft.com/office/drawing/2016/5/12/chartex" xmlns:cx7="http://schemas.microsoft.com/office/drawing/2016/5/13/chartex" xmlns:cx8="http://schemas.microsoft.com/office/drawing/2016/5/14/chartex" xmlns:mc="http://schemas.openxmlformats.org/markup-compatibility/2006" xmlns:aink="http://schemas.microsoft.com/office/drawing/2016/ink" xmlns:am3d="http://schemas.microsoft.com/office/drawing/2017/model3d" xmlns:o="urn:schemas-microsoft-com:office:office" xmlns:r="http://schemas.openxmlformats.org/officeDocument/2006/relationships" xmlns:m="http://schemas.openxmlformats.org/officeDocument/2006/math" xmlns:v="urn:schemas-microsoft-com:vml" xmlns:wp14="http://schemas.microsoft.com/office/word/2010/wordprocessingDrawing" xmlns:wp="http://schemas.openxmlformats.org/drawingml/2006/wordprocessingDrawing" xmlns:w10="urn:schemas-microsoft-com:office:word" xmlns:w="http://schemas.openxmlformats.org/wordprocessingml/2006/main" xmlns:w14="http://schemas.microsoft.com/office/word/2010/wordml" xmlns:w15="http://schemas.microsoft.com/office/word/2012/wordml" xmlns:w16cex="http://schemas.microsoft.com/office/word/2018/wordml/cex" xmlns:w16cid="http://schemas.microsoft.com/office/word/2016/wordml/cid" xmlns:w16="http://schemas.microsoft.com/office/word/2018/wordml" xmlns:w16se="http://schemas.microsoft.com/office/word/2015/wordml/symex" xmlns:wpg="http://schemas.microsoft.com/office/word/2010/wordprocessingGroup" xmlns:wpi="http://schemas.microsoft.com/office/word/2010/wordprocessingInk" xmlns:wne="http://schemas.microsoft.com/office/word/2006/wordml" xmlns:wps="http://schemas.microsoft.com/office/word/2010/wordprocessingShape" mc:Ignorable="w14 w15 w16se w16cid w16 w16cex wp14">
+<w:document xmlns:o="urn:schemas-microsoft-com:office:office" xmlns:r="http://schemas.openxmlformats.org/officeDocument/2006/relationships" xmlns:v="urn:schemas-microsoft-com:vml" xmlns:w="http://schemas.openxmlformats.org/wordprocessingml/2006/main" xmlns:w10="urn:schemas-microsoft-com:office:word" xmlns:wp="http://schemas.openxmlformats.org/drawingml/2006/wordprocessingDrawing" xmlns:wps="http://schemas.microsoft.com/office/word/2010/wordprocessingShape" xmlns:wpg="http://schemas.microsoft.com/office/word/2010/wordprocessingGroup" xmlns:mc="http://schemas.openxmlformats.org/markup-compatibility/2006" xmlns:wp14="http://schemas.microsoft.com/office/word/2010/wordprocessingDrawing" xmlns:w14="http://schemas.microsoft.com/office/word/2010/wordml" mc:Ignorable="w14 wp14">
   <w:body>
     <w:p>
-      <w:r>
-        <w:fldChar w:fldCharType="begin"/>
-      </w:r>
-      <w:r>
-        <w:instrText xml:space="preserve"> HYPERLINK "https://facebook.github.io/react-native/docs/getting-started" </w:instrText>
-      </w:r>
-      <w:r>
-        <w:fldChar w:fldCharType="separate"/>
-      </w:r>
-      <w:r>
-        <w:rPr>
-          <w:rStyle w:val="Hyperlink"/>
-        </w:rPr>
-        <w:t>https://facebook.github.io/react-native/docs/getting-started</w:t>
-      </w:r>
-      <w:r>
-        <w:rPr>
-          <w:rStyle w:val="Hyperlink"/>
-        </w:rPr>
-        <w:fldChar w:fldCharType="end"/>
-      </w:r>
-      <w:r>
-        <w:t xml:space="preserve"> docs</w:t>
-      </w:r>
-      <w:r>
-        <w:br/>
-      </w:r>
-      <w:hyperlink r:id="rId5" w:history="1">
+      <w:pPr>
+        <w:pStyle w:val="Normal"/>
+        <w:rPr/>
+      </w:pPr>
+      <w:hyperlink r:id="rId2">
         <w:r>
           <w:rPr>
-            <w:rStyle w:val="Hyperlink"/>
+            <w:rStyle w:val="InternetLink"/>
+          </w:rPr>
+          <w:t>https://facebook.github.io/react-native/docs/getting-started</w:t>
+        </w:r>
+      </w:hyperlink>
+      <w:r>
+        <w:rPr/>
+        <w:t xml:space="preserve"> docs</w:t>
+        <w:br/>
+      </w:r>
+      <w:hyperlink r:id="rId3">
+        <w:r>
+          <w:rPr>
+            <w:rStyle w:val="InternetLink"/>
           </w:rPr>
           <w:t>https://docs.nativebase.io/Components.html</w:t>
         </w:r>
       </w:hyperlink>
       <w:r>
+        <w:rPr/>
         <w:t xml:space="preserve">   native base</w:t>
-      </w:r>
-      <w:r>
         <w:br/>
       </w:r>
-      <w:hyperlink r:id="rId6" w:history="1">
+      <w:hyperlink r:id="rId4">
         <w:r>
           <w:rPr>
-            <w:rStyle w:val="Hyperlink"/>
+            <w:rStyle w:val="InternetLink"/>
           </w:rPr>
           <w:t>https://www.tutorialspoint.com/react_native/</w:t>
         </w:r>
       </w:hyperlink>
       <w:r>
+        <w:rPr/>
         <w:br/>
       </w:r>
-      <w:hyperlink r:id="rId7" w:history="1">
+      <w:hyperlink r:id="rId5">
         <w:r>
           <w:rPr>
-            <w:rStyle w:val="Hyperlink"/>
+            <w:rStyle w:val="InternetLink"/>
           </w:rPr>
           <w:t>https://oblador.github.io/react-native-vector-icons/</w:t>
         </w:r>
       </w:hyperlink>
       <w:r>
+        <w:rPr/>
         <w:t xml:space="preserve"> vector icon</w:t>
-      </w:r>
-      <w:r>
         <w:br/>
       </w:r>
-      <w:hyperlink r:id="rId8" w:history="1">
+      <w:hyperlink r:id="rId6">
         <w:r>
           <w:rPr>
-            <w:rStyle w:val="Hyperlink"/>
+            <w:rStyle w:val="InternetLink"/>
           </w:rPr>
           <w:t>https://www.fastfwd.com/custom-component-in-react-native/</w:t>
         </w:r>
       </w:hyperlink>
       <w:r>
+        <w:rPr/>
         <w:t xml:space="preserve"> custom components</w:t>
-      </w:r>
-      <w:r>
         <w:br/>
       </w:r>
-      <w:hyperlink r:id="rId9" w:history="1">
+      <w:hyperlink r:id="rId7">
         <w:r>
           <w:rPr>
-            <w:rStyle w:val="Hyperlink"/>
+            <w:rStyle w:val="InternetLink"/>
           </w:rPr>
           <w:t>https://github.com/react-native-community/react-native-device-info</w:t>
         </w:r>
       </w:hyperlink>
       <w:r>
+        <w:rPr/>
         <w:t xml:space="preserve">  can get any info about user device</w:t>
-      </w:r>
-      <w:r>
         <w:br/>
       </w:r>
-      <w:hyperlink r:id="rId10" w:history="1">
+      <w:hyperlink r:id="rId8">
         <w:r>
           <w:rPr>
-            <w:rStyle w:val="Hyperlink"/>
+            <w:rStyle w:val="InternetLink"/>
           </w:rPr>
           <w:t>https://github.com/react-native-community/react-native-maps</w:t>
         </w:r>
       </w:hyperlink>
       <w:r>
+        <w:rPr/>
         <w:t xml:space="preserve">   map docs</w:t>
-      </w:r>
-      <w:r>
         <w:br/>
       </w:r>
-      <w:hyperlink r:id="rId11" w:history="1">
+      <w:hyperlink r:id="rId9">
         <w:r>
           <w:rPr>
-            <w:rStyle w:val="Hyperlink"/>
+            <w:rStyle w:val="InternetLink"/>
           </w:rPr>
           <w:t>https://www.youtube.com/watch?v=4qq0GQPkfjI&amp;t=428s</w:t>
         </w:r>
       </w:hyperlink>
       <w:r>
+        <w:rPr/>
         <w:t xml:space="preserve">   map lecture</w:t>
-      </w:r>
-      <w:r>
         <w:br/>
       </w:r>
-      <w:hyperlink r:id="rId12" w:history="1">
+      <w:hyperlink r:id="rId10">
         <w:r>
           <w:rPr>
-            <w:rStyle w:val="Hyperlink"/>
+            <w:rStyle w:val="InternetLink"/>
           </w:rPr>
           <w:t>https://www.youtube.com/watch?v=Hn2acItzQBk</w:t>
         </w:r>
       </w:hyperlink>
       <w:r>
+        <w:rPr/>
         <w:t xml:space="preserve"> redux lecture</w:t>
       </w:r>
     </w:p>
@@ -144,17 +130,130 @@
           <w:ilvl w:val="0"/>
           <w:numId w:val="1"/>
         </w:numPr>
-      </w:pPr>
-      <w:r>
-        <w:t xml:space="preserve">React native life </w:t>
-      </w:r>
-      <w:proofErr w:type="spellStart"/>
-      <w:r>
-        <w:t>sycle</w:t>
-      </w:r>
-      <w:proofErr w:type="spellEnd"/>
-      <w:r>
-        <w:t xml:space="preserve"> </w:t>
+        <w:rPr/>
+      </w:pPr>
+      <w:r>
+        <w:rPr/>
+        <w:t xml:space="preserve">React native life sycle </w:t>
+        <w:br/>
+        <w:t>A component’s lifecycle can be divided into 4 parts:</w:t>
+      </w:r>
+    </w:p>
+    <w:p>
+      <w:pPr>
+        <w:pStyle w:val="TextBody"/>
+        <w:numPr>
+          <w:ilvl w:val="0"/>
+          <w:numId w:val="2"/>
+        </w:numPr>
+        <w:tabs>
+          <w:tab w:val="clear" w:pos="720"/>
+          <w:tab w:val="left" w:pos="0" w:leader="none"/>
+        </w:tabs>
+        <w:spacing w:before="0" w:after="0"/>
+        <w:ind w:left="707" w:hanging="283"/>
+        <w:rPr/>
+      </w:pPr>
+      <w:r>
+        <w:rPr>
+          <w:rStyle w:val="StrongEmphasis"/>
+        </w:rPr>
+        <w:t>Mounting</w:t>
+      </w:r>
+      <w:r>
+        <w:rPr/>
+        <w:t> —  an instance of a component is being created and inserted into the DOM.</w:t>
+      </w:r>
+    </w:p>
+    <w:p>
+      <w:pPr>
+        <w:pStyle w:val="TextBody"/>
+        <w:numPr>
+          <w:ilvl w:val="0"/>
+          <w:numId w:val="2"/>
+        </w:numPr>
+        <w:tabs>
+          <w:tab w:val="clear" w:pos="720"/>
+          <w:tab w:val="left" w:pos="0" w:leader="none"/>
+        </w:tabs>
+        <w:spacing w:before="0" w:after="0"/>
+        <w:ind w:left="707" w:hanging="283"/>
+        <w:rPr/>
+      </w:pPr>
+      <w:r>
+        <w:rPr>
+          <w:rStyle w:val="StrongEmphasis"/>
+        </w:rPr>
+        <w:t>Updating</w:t>
+      </w:r>
+      <w:r>
+        <w:rPr/>
+        <w:t> — when the React component is born in the browser and grows by receiving new updates. </w:t>
+      </w:r>
+    </w:p>
+    <w:p>
+      <w:pPr>
+        <w:pStyle w:val="TextBody"/>
+        <w:numPr>
+          <w:ilvl w:val="0"/>
+          <w:numId w:val="2"/>
+        </w:numPr>
+        <w:tabs>
+          <w:tab w:val="clear" w:pos="720"/>
+          <w:tab w:val="left" w:pos="0" w:leader="none"/>
+        </w:tabs>
+        <w:spacing w:before="0" w:after="0"/>
+        <w:ind w:left="707" w:hanging="283"/>
+        <w:rPr/>
+      </w:pPr>
+      <w:r>
+        <w:rPr>
+          <w:rStyle w:val="StrongEmphasis"/>
+        </w:rPr>
+        <w:t>Unmounting</w:t>
+      </w:r>
+      <w:r>
+        <w:rPr/>
+        <w:t> — the component is not needed and gets unmounted.</w:t>
+      </w:r>
+    </w:p>
+    <w:p>
+      <w:pPr>
+        <w:pStyle w:val="TextBody"/>
+        <w:numPr>
+          <w:ilvl w:val="0"/>
+          <w:numId w:val="2"/>
+        </w:numPr>
+        <w:tabs>
+          <w:tab w:val="clear" w:pos="720"/>
+          <w:tab w:val="left" w:pos="0" w:leader="none"/>
+        </w:tabs>
+        <w:ind w:left="707" w:hanging="283"/>
+        <w:rPr/>
+      </w:pPr>
+      <w:r>
+        <w:rPr>
+          <w:rStyle w:val="StrongEmphasis"/>
+        </w:rPr>
+        <w:t>Error handling </w:t>
+      </w:r>
+      <w:r>
+        <w:rPr/>
+        <w:t>— called when there is an error during rendering, in a lifecycle method, or in the constructor of any child component.</w:t>
+        <w:br/>
+      </w:r>
+      <w:hyperlink r:id="rId11">
+        <w:r>
+          <w:rPr>
+            <w:rStyle w:val="InternetLink"/>
+          </w:rPr>
+          <w:t>https://www.netguru.com/codestories/react-native-lifecycle</w:t>
+        </w:r>
+      </w:hyperlink>
+      <w:r>
+        <w:rPr/>
+        <w:br/>
+        <w:t>https://medium.com/@amanpreet_singh/lifecycle-of-react-native-component-2020-edition-1cec4762859b</w:t>
       </w:r>
     </w:p>
     <w:p>
@@ -164,8 +263,10 @@
           <w:ilvl w:val="0"/>
           <w:numId w:val="1"/>
         </w:numPr>
-      </w:pPr>
-      <w:r>
+        <w:rPr/>
+      </w:pPr>
+      <w:r>
+        <w:rPr/>
         <w:t>Promises vs await</w:t>
       </w:r>
     </w:p>
@@ -176,121 +277,676 @@
           <w:ilvl w:val="0"/>
           <w:numId w:val="1"/>
         </w:numPr>
-      </w:pPr>
-      <w:r>
-        <w:t>Require vs import</w:t>
+        <w:rPr/>
+      </w:pPr>
+      <w:r>
+        <w:rPr/>
+        <w:t xml:space="preserve">Require vs import </w:t>
+      </w:r>
+      <w:r>
+        <w:rPr/>
+        <w:t>and npm:</w:t>
+        <w:br/>
+      </w:r>
+      <w:r>
+        <w:rPr>
+          <w:rFonts w:ascii="inherit" w:hAnsi="inherit"/>
+          <w:b w:val="false"/>
+          <w:i w:val="false"/>
+          <w:caps w:val="false"/>
+          <w:smallCaps w:val="false"/>
+          <w:color w:val="242729"/>
+          <w:spacing w:val="0"/>
+          <w:sz w:val="19"/>
+        </w:rPr>
+        <w:t>Import and Export are ES6 features(Next gen JS).</w:t>
+        <w:br/>
+        <w:t>Require is old school method of importing code from other files</w:t>
+      </w:r>
+    </w:p>
+    <w:p>
+      <w:pPr>
+        <w:pStyle w:val="TextBody"/>
+        <w:widowControl/>
+        <w:pBdr/>
+        <w:spacing w:before="0" w:after="140"/>
+        <w:ind w:left="0" w:right="0" w:hanging="0"/>
+        <w:jc w:val="left"/>
+        <w:rPr>
+          <w:rFonts w:ascii="Arial;Helvetica Neue;Helvetica;sans-serif" w:hAnsi="Arial;Helvetica Neue;Helvetica;sans-serif"/>
+          <w:b w:val="false"/>
+          <w:i w:val="false"/>
+          <w:caps w:val="false"/>
+          <w:smallCaps w:val="false"/>
+          <w:color w:val="242729"/>
+          <w:spacing w:val="0"/>
+          <w:sz w:val="19"/>
+        </w:rPr>
+      </w:pPr>
+      <w:r>
+        <w:rPr>
+          <w:rFonts w:ascii="Arial;Helvetica Neue;Helvetica;sans-serif" w:hAnsi="Arial;Helvetica Neue;Helvetica;sans-serif"/>
+          <w:b w:val="false"/>
+          <w:i w:val="false"/>
+          <w:caps w:val="false"/>
+          <w:smallCaps w:val="false"/>
+          <w:color w:val="242729"/>
+          <w:spacing w:val="0"/>
+          <w:sz w:val="19"/>
+        </w:rPr>
+        <w:tab/>
+        <w:t>Major difference is in require, entire JS file is called or imported. Even if you don't need some part of it.</w:t>
+      </w:r>
+    </w:p>
+    <w:p>
+      <w:pPr>
+        <w:pStyle w:val="PreformattedText"/>
+        <w:widowControl/>
+        <w:pBdr/>
+        <w:spacing w:lineRule="auto" w:line="312" w:before="0" w:after="0"/>
+        <w:ind w:left="0" w:right="0" w:hanging="0"/>
+        <w:jc w:val="left"/>
+        <w:rPr/>
+      </w:pPr>
+      <w:r>
+        <w:rPr>
+          <w:rStyle w:val="SourceText"/>
+          <w:rFonts w:ascii="inherit" w:hAnsi="inherit"/>
+          <w:b w:val="false"/>
+          <w:i w:val="false"/>
+          <w:caps w:val="false"/>
+          <w:smallCaps w:val="false"/>
+          <w:spacing w:val="0"/>
+          <w:sz w:val="16"/>
+          <w:shd w:fill="auto" w:val="clear"/>
+        </w:rPr>
+        <w:tab/>
+        <w:t>var myObject = require('./otherFile.js'); //This JS file will be imported fully.</w:t>
+      </w:r>
+    </w:p>
+    <w:p>
+      <w:pPr>
+        <w:pStyle w:val="TextBody"/>
+        <w:widowControl/>
+        <w:pBdr/>
+        <w:spacing w:before="0" w:after="140"/>
+        <w:ind w:left="0" w:right="0" w:hanging="0"/>
+        <w:jc w:val="left"/>
+        <w:rPr>
+          <w:rFonts w:ascii="Arial;Helvetica Neue;Helvetica;sans-serif" w:hAnsi="Arial;Helvetica Neue;Helvetica;sans-serif"/>
+          <w:b w:val="false"/>
+          <w:i w:val="false"/>
+          <w:caps w:val="false"/>
+          <w:smallCaps w:val="false"/>
+          <w:color w:val="242729"/>
+          <w:spacing w:val="0"/>
+          <w:sz w:val="19"/>
+        </w:rPr>
+      </w:pPr>
+      <w:r>
+        <w:rPr>
+          <w:rFonts w:ascii="Arial;Helvetica Neue;Helvetica;sans-serif" w:hAnsi="Arial;Helvetica Neue;Helvetica;sans-serif"/>
+          <w:b w:val="false"/>
+          <w:i w:val="false"/>
+          <w:caps w:val="false"/>
+          <w:smallCaps w:val="false"/>
+          <w:color w:val="242729"/>
+          <w:spacing w:val="0"/>
+          <w:sz w:val="19"/>
+        </w:rPr>
+        <w:tab/>
+        <w:t>Whereas in import you can extract only objects/functions/variables which are required.</w:t>
+      </w:r>
+    </w:p>
+    <w:p>
+      <w:pPr>
+        <w:pStyle w:val="PreformattedText"/>
+        <w:widowControl/>
+        <w:pBdr/>
+        <w:spacing w:lineRule="auto" w:line="312" w:before="0" w:after="0"/>
+        <w:ind w:left="0" w:right="0" w:hanging="0"/>
+        <w:jc w:val="left"/>
+        <w:rPr/>
+      </w:pPr>
+      <w:r>
+        <w:rPr>
+          <w:rStyle w:val="SourceText"/>
+          <w:rFonts w:ascii="inherit" w:hAnsi="inherit"/>
+          <w:b w:val="false"/>
+          <w:i w:val="false"/>
+          <w:caps w:val="false"/>
+          <w:smallCaps w:val="false"/>
+          <w:spacing w:val="0"/>
+          <w:sz w:val="16"/>
+          <w:shd w:fill="auto" w:val="clear"/>
+        </w:rPr>
+        <w:tab/>
+        <w:t xml:space="preserve">import { getDate }from './utils.js'; </w:t>
+      </w:r>
+    </w:p>
+    <w:p>
+      <w:pPr>
+        <w:pStyle w:val="PreformattedText"/>
+        <w:widowControl/>
+        <w:pBdr/>
+        <w:spacing w:lineRule="auto" w:line="312" w:before="0" w:after="0"/>
+        <w:ind w:left="0" w:right="0" w:hanging="0"/>
+        <w:jc w:val="left"/>
+        <w:rPr/>
+      </w:pPr>
+      <w:r>
+        <w:rPr>
+          <w:rStyle w:val="SourceText"/>
+          <w:rFonts w:ascii="inherit" w:hAnsi="inherit"/>
+          <w:b w:val="false"/>
+          <w:i w:val="false"/>
+          <w:caps w:val="false"/>
+          <w:smallCaps w:val="false"/>
+          <w:spacing w:val="0"/>
+          <w:sz w:val="16"/>
+          <w:shd w:fill="auto" w:val="clear"/>
+        </w:rPr>
+        <w:tab/>
+        <w:t>//Here I am only pulling getDate method from the file instead of importing full file</w:t>
+      </w:r>
+    </w:p>
+    <w:p>
+      <w:pPr>
+        <w:pStyle w:val="TextBody"/>
+        <w:widowControl/>
+        <w:pBdr/>
+        <w:spacing w:before="0" w:after="0"/>
+        <w:ind w:left="0" w:right="0" w:hanging="0"/>
+        <w:jc w:val="left"/>
+        <w:rPr/>
+      </w:pPr>
+      <w:r>
+        <w:rPr>
+          <w:rFonts w:ascii="Arial;Helvetica Neue;Helvetica;sans-serif" w:hAnsi="Arial;Helvetica Neue;Helvetica;sans-serif"/>
+          <w:b w:val="false"/>
+          <w:i w:val="false"/>
+          <w:caps w:val="false"/>
+          <w:smallCaps w:val="false"/>
+          <w:color w:val="242729"/>
+          <w:spacing w:val="0"/>
+          <w:sz w:val="19"/>
+        </w:rPr>
+        <w:tab/>
+        <w:t>Another major difference is you can use </w:t>
+      </w:r>
+      <w:r>
+        <w:rPr>
+          <w:rStyle w:val="SourceText"/>
+          <w:rFonts w:ascii="Consolas;Menlo;Monaco;Lucida Console;Liberation Mono;DejaVu Sans Mono;Bitstream Vera Sans Mono;Courier New;monospace;sans-serif" w:hAnsi="Consolas;Menlo;Monaco;Lucida Console;Liberation Mono;DejaVu Sans Mono;Bitstream Vera Sans Mono;Courier New;monospace;sans-serif"/>
+          <w:b w:val="false"/>
+          <w:i w:val="false"/>
+          <w:caps w:val="false"/>
+          <w:smallCaps w:val="false"/>
+          <w:color w:val="242729"/>
+          <w:spacing w:val="0"/>
+          <w:sz w:val="16"/>
+        </w:rPr>
+        <w:t>require</w:t>
+      </w:r>
+      <w:r>
+        <w:rPr>
+          <w:rFonts w:ascii="Arial;Helvetica Neue;Helvetica;sans-serif" w:hAnsi="Arial;Helvetica Neue;Helvetica;sans-serif"/>
+          <w:b w:val="false"/>
+          <w:i w:val="false"/>
+          <w:caps w:val="false"/>
+          <w:smallCaps w:val="false"/>
+          <w:color w:val="242729"/>
+          <w:spacing w:val="0"/>
+          <w:sz w:val="19"/>
+        </w:rPr>
+        <w:t> anywhere in the program where as </w:t>
+      </w:r>
+      <w:r>
+        <w:rPr>
+          <w:rStyle w:val="SourceText"/>
+          <w:rFonts w:ascii="Consolas;Menlo;Monaco;Lucida Console;Liberation Mono;DejaVu Sans Mono;Bitstream Vera Sans Mono;Courier New;monospace;sans-serif" w:hAnsi="Consolas;Menlo;Monaco;Lucida Console;Liberation Mono;DejaVu Sans Mono;Bitstream Vera Sans Mono;Courier New;monospace;sans-serif"/>
+          <w:b w:val="false"/>
+          <w:i w:val="false"/>
+          <w:caps w:val="false"/>
+          <w:smallCaps w:val="false"/>
+          <w:color w:val="242729"/>
+          <w:spacing w:val="0"/>
+          <w:sz w:val="16"/>
+        </w:rPr>
+        <w:t>import</w:t>
+      </w:r>
+      <w:r>
+        <w:rPr>
+          <w:rFonts w:ascii="Arial;Helvetica Neue;Helvetica;sans-serif" w:hAnsi="Arial;Helvetica Neue;Helvetica;sans-serif"/>
+          <w:b w:val="false"/>
+          <w:i w:val="false"/>
+          <w:caps w:val="false"/>
+          <w:smallCaps w:val="false"/>
+          <w:color w:val="242729"/>
+          <w:spacing w:val="0"/>
+          <w:sz w:val="19"/>
+        </w:rPr>
+        <w:t xml:space="preserve"> should </w:t>
+        <w:tab/>
+        <w:t>always be at the top of file</w:t>
+      </w:r>
+    </w:p>
+    <w:p>
+      <w:pPr>
+        <w:pStyle w:val="ListParagraph"/>
+        <w:numPr>
+          <w:ilvl w:val="0"/>
+          <w:numId w:val="1"/>
+        </w:numPr>
+        <w:spacing w:before="0" w:after="200"/>
+        <w:contextualSpacing/>
+        <w:rPr/>
+      </w:pPr>
+      <w:r>
+        <w:rPr/>
+        <w:br/>
+        <w:t>https://www.educba.com/require-vs-import/</w:t>
       </w:r>
     </w:p>
     <w:sectPr>
+      <w:type w:val="nextPage"/>
       <w:pgSz w:w="12240" w:h="15840"/>
-      <w:pgMar w:top="1440" w:right="1440" w:bottom="1440" w:left="1440" w:header="708" w:footer="708" w:gutter="0"/>
-      <w:cols w:space="708"/>
-      <w:docGrid w:linePitch="360"/>
+      <w:pgMar w:left="1440" w:right="1440" w:header="0" w:top="1440" w:footer="0" w:bottom="1440" w:gutter="0"/>
+      <w:pgNumType w:fmt="decimal"/>
+      <w:formProt w:val="false"/>
+      <w:textDirection w:val="lrTb"/>
+      <w:docGrid w:type="default" w:linePitch="360" w:charSpace="4096"/>
     </w:sectPr>
   </w:body>
 </w:document>
 </file>
 
 <file path=word/numbering.xml><?xml version="1.0" encoding="utf-8"?>
-<w:numbering xmlns:wpc="http://schemas.microsoft.com/office/word/2010/wordprocessingCanvas" xmlns:cx="http://schemas.microsoft.com/office/drawing/2014/chartex" xmlns:cx1="http://schemas.microsoft.com/office/drawing/2015/9/8/chartex" xmlns:cx2="http://schemas.microsoft.com/office/drawing/2015/10/21/chartex" xmlns:cx3="http://schemas.microsoft.com/office/drawing/2016/5/9/chartex" xmlns:cx4="http://schemas.microsoft.com/office/drawing/2016/5/10/chartex" xmlns:cx5="http://schemas.microsoft.com/office/drawing/2016/5/11/chartex" xmlns:cx6="http://schemas.microsoft.com/office/drawing/2016/5/12/chartex" xmlns:cx7="http://schemas.microsoft.com/office/drawing/2016/5/13/chartex" xmlns:cx8="http://schemas.microsoft.com/office/drawing/2016/5/14/chartex" xmlns:mc="http://schemas.openxmlformats.org/markup-compatibility/2006" xmlns:aink="http://schemas.microsoft.com/office/drawing/2016/ink" xmlns:am3d="http://schemas.microsoft.com/office/drawing/2017/model3d" xmlns:o="urn:schemas-microsoft-com:office:office" xmlns:r="http://schemas.openxmlformats.org/officeDocument/2006/relationships" xmlns:m="http://schemas.openxmlformats.org/officeDocument/2006/math" xmlns:v="urn:schemas-microsoft-com:vml" xmlns:wp14="http://schemas.microsoft.com/office/word/2010/wordprocessingDrawing" xmlns:wp="http://schemas.openxmlformats.org/drawingml/2006/wordprocessingDrawing" xmlns:w10="urn:schemas-microsoft-com:office:word" xmlns:w="http://schemas.openxmlformats.org/wordprocessingml/2006/main" xmlns:w14="http://schemas.microsoft.com/office/word/2010/wordml" xmlns:w15="http://schemas.microsoft.com/office/word/2012/wordml" xmlns:w16cex="http://schemas.microsoft.com/office/word/2018/wordml/cex" xmlns:w16cid="http://schemas.microsoft.com/office/word/2016/wordml/cid" xmlns:w16="http://schemas.microsoft.com/office/word/2018/wordml" xmlns:w16se="http://schemas.microsoft.com/office/word/2015/wordml/symex" xmlns:wpg="http://schemas.microsoft.com/office/word/2010/wordprocessingGroup" xmlns:wpi="http://schemas.microsoft.com/office/word/2010/wordprocessingInk" xmlns:wne="http://schemas.microsoft.com/office/word/2006/wordml" xmlns:wps="http://schemas.microsoft.com/office/word/2010/wordprocessingShape" mc:Ignorable="w14 w15 w16se w16cid w16 w16cex wp14">
-  <w:abstractNum w:abstractNumId="0" w15:restartNumberingAfterBreak="0">
-    <w:nsid w:val="652B72E7"/>
-    <w:multiLevelType w:val="hybridMultilevel"/>
-    <w:tmpl w:val="93049F52"/>
-    <w:lvl w:ilvl="0" w:tplc="0809000F">
+<w:numbering xmlns:w="http://schemas.openxmlformats.org/wordprocessingml/2006/main" xmlns:o="urn:schemas-microsoft-com:office:office" xmlns:r="http://schemas.openxmlformats.org/officeDocument/2006/relationships" xmlns:v="urn:schemas-microsoft-com:vml" xmlns:mc="http://schemas.openxmlformats.org/markup-compatibility/2006" xmlns:w14="http://schemas.microsoft.com/office/word/2010/wordml" mc:Ignorable="w14">
+  <w:abstractNum w:abstractNumId="1">
+    <w:lvl w:ilvl="0">
       <w:start w:val="1"/>
       <w:numFmt w:val="decimal"/>
       <w:lvlText w:val="%1."/>
       <w:lvlJc w:val="left"/>
       <w:pPr>
+        <w:tabs>
+          <w:tab w:val="num" w:pos="0"/>
+        </w:tabs>
         <w:ind w:left="720" w:hanging="360"/>
       </w:pPr>
     </w:lvl>
-    <w:lvl w:ilvl="1" w:tplc="08090019" w:tentative="1">
+    <w:lvl w:ilvl="1">
       <w:start w:val="1"/>
       <w:numFmt w:val="lowerLetter"/>
       <w:lvlText w:val="%2."/>
       <w:lvlJc w:val="left"/>
       <w:pPr>
+        <w:tabs>
+          <w:tab w:val="num" w:pos="0"/>
+        </w:tabs>
         <w:ind w:left="1440" w:hanging="360"/>
       </w:pPr>
     </w:lvl>
-    <w:lvl w:ilvl="2" w:tplc="0809001B" w:tentative="1">
+    <w:lvl w:ilvl="2">
       <w:start w:val="1"/>
       <w:numFmt w:val="lowerRoman"/>
       <w:lvlText w:val="%3."/>
       <w:lvlJc w:val="right"/>
       <w:pPr>
+        <w:tabs>
+          <w:tab w:val="num" w:pos="0"/>
+        </w:tabs>
         <w:ind w:left="2160" w:hanging="180"/>
       </w:pPr>
     </w:lvl>
-    <w:lvl w:ilvl="3" w:tplc="0809000F" w:tentative="1">
+    <w:lvl w:ilvl="3">
       <w:start w:val="1"/>
       <w:numFmt w:val="decimal"/>
       <w:lvlText w:val="%4."/>
       <w:lvlJc w:val="left"/>
       <w:pPr>
+        <w:tabs>
+          <w:tab w:val="num" w:pos="0"/>
+        </w:tabs>
         <w:ind w:left="2880" w:hanging="360"/>
       </w:pPr>
     </w:lvl>
-    <w:lvl w:ilvl="4" w:tplc="08090019" w:tentative="1">
+    <w:lvl w:ilvl="4">
       <w:start w:val="1"/>
       <w:numFmt w:val="lowerLetter"/>
       <w:lvlText w:val="%5."/>
       <w:lvlJc w:val="left"/>
       <w:pPr>
+        <w:tabs>
+          <w:tab w:val="num" w:pos="0"/>
+        </w:tabs>
         <w:ind w:left="3600" w:hanging="360"/>
       </w:pPr>
     </w:lvl>
-    <w:lvl w:ilvl="5" w:tplc="0809001B" w:tentative="1">
+    <w:lvl w:ilvl="5">
       <w:start w:val="1"/>
       <w:numFmt w:val="lowerRoman"/>
       <w:lvlText w:val="%6."/>
       <w:lvlJc w:val="right"/>
       <w:pPr>
+        <w:tabs>
+          <w:tab w:val="num" w:pos="0"/>
+        </w:tabs>
         <w:ind w:left="4320" w:hanging="180"/>
       </w:pPr>
     </w:lvl>
-    <w:lvl w:ilvl="6" w:tplc="0809000F" w:tentative="1">
+    <w:lvl w:ilvl="6">
       <w:start w:val="1"/>
       <w:numFmt w:val="decimal"/>
       <w:lvlText w:val="%7."/>
       <w:lvlJc w:val="left"/>
       <w:pPr>
+        <w:tabs>
+          <w:tab w:val="num" w:pos="0"/>
+        </w:tabs>
         <w:ind w:left="5040" w:hanging="360"/>
       </w:pPr>
     </w:lvl>
-    <w:lvl w:ilvl="7" w:tplc="08090019" w:tentative="1">
+    <w:lvl w:ilvl="7">
       <w:start w:val="1"/>
       <w:numFmt w:val="lowerLetter"/>
       <w:lvlText w:val="%8."/>
       <w:lvlJc w:val="left"/>
       <w:pPr>
+        <w:tabs>
+          <w:tab w:val="num" w:pos="0"/>
+        </w:tabs>
         <w:ind w:left="5760" w:hanging="360"/>
       </w:pPr>
     </w:lvl>
-    <w:lvl w:ilvl="8" w:tplc="0809001B" w:tentative="1">
+    <w:lvl w:ilvl="8">
       <w:start w:val="1"/>
       <w:numFmt w:val="lowerRoman"/>
       <w:lvlText w:val="%9."/>
       <w:lvlJc w:val="right"/>
       <w:pPr>
+        <w:tabs>
+          <w:tab w:val="num" w:pos="0"/>
+        </w:tabs>
         <w:ind w:left="6480" w:hanging="180"/>
+      </w:pPr>
+    </w:lvl>
+  </w:abstractNum>
+  <w:abstractNum w:abstractNumId="2">
+    <w:lvl w:ilvl="0">
+      <w:start w:val="1"/>
+      <w:numFmt w:val="bullet"/>
+      <w:lvlText w:val=""/>
+      <w:lvlJc w:val="left"/>
+      <w:pPr>
+        <w:tabs>
+          <w:tab w:val="num" w:pos="707"/>
+        </w:tabs>
+        <w:ind w:left="707" w:hanging="283"/>
+      </w:pPr>
+      <w:rPr>
+        <w:rFonts w:ascii="Symbol" w:hAnsi="Symbol" w:cs="Symbol" w:hint="default"/>
+      </w:rPr>
+    </w:lvl>
+    <w:lvl w:ilvl="1">
+      <w:start w:val="1"/>
+      <w:numFmt w:val="bullet"/>
+      <w:lvlText w:val=""/>
+      <w:lvlJc w:val="left"/>
+      <w:pPr>
+        <w:tabs>
+          <w:tab w:val="num" w:pos="1414"/>
+        </w:tabs>
+        <w:ind w:left="1414" w:hanging="283"/>
+      </w:pPr>
+      <w:rPr>
+        <w:rFonts w:ascii="Symbol" w:hAnsi="Symbol" w:cs="Symbol" w:hint="default"/>
+      </w:rPr>
+    </w:lvl>
+    <w:lvl w:ilvl="2">
+      <w:start w:val="1"/>
+      <w:numFmt w:val="bullet"/>
+      <w:lvlText w:val=""/>
+      <w:lvlJc w:val="left"/>
+      <w:pPr>
+        <w:tabs>
+          <w:tab w:val="num" w:pos="2121"/>
+        </w:tabs>
+        <w:ind w:left="2121" w:hanging="283"/>
+      </w:pPr>
+      <w:rPr>
+        <w:rFonts w:ascii="Symbol" w:hAnsi="Symbol" w:cs="Symbol" w:hint="default"/>
+      </w:rPr>
+    </w:lvl>
+    <w:lvl w:ilvl="3">
+      <w:start w:val="1"/>
+      <w:numFmt w:val="bullet"/>
+      <w:lvlText w:val=""/>
+      <w:lvlJc w:val="left"/>
+      <w:pPr>
+        <w:tabs>
+          <w:tab w:val="num" w:pos="2828"/>
+        </w:tabs>
+        <w:ind w:left="2828" w:hanging="283"/>
+      </w:pPr>
+      <w:rPr>
+        <w:rFonts w:ascii="Symbol" w:hAnsi="Symbol" w:cs="Symbol" w:hint="default"/>
+      </w:rPr>
+    </w:lvl>
+    <w:lvl w:ilvl="4">
+      <w:start w:val="1"/>
+      <w:numFmt w:val="bullet"/>
+      <w:lvlText w:val=""/>
+      <w:lvlJc w:val="left"/>
+      <w:pPr>
+        <w:tabs>
+          <w:tab w:val="num" w:pos="3535"/>
+        </w:tabs>
+        <w:ind w:left="3535" w:hanging="283"/>
+      </w:pPr>
+      <w:rPr>
+        <w:rFonts w:ascii="Symbol" w:hAnsi="Symbol" w:cs="Symbol" w:hint="default"/>
+      </w:rPr>
+    </w:lvl>
+    <w:lvl w:ilvl="5">
+      <w:start w:val="1"/>
+      <w:numFmt w:val="bullet"/>
+      <w:lvlText w:val=""/>
+      <w:lvlJc w:val="left"/>
+      <w:pPr>
+        <w:tabs>
+          <w:tab w:val="num" w:pos="4242"/>
+        </w:tabs>
+        <w:ind w:left="4242" w:hanging="283"/>
+      </w:pPr>
+      <w:rPr>
+        <w:rFonts w:ascii="Symbol" w:hAnsi="Symbol" w:cs="Symbol" w:hint="default"/>
+      </w:rPr>
+    </w:lvl>
+    <w:lvl w:ilvl="6">
+      <w:start w:val="1"/>
+      <w:numFmt w:val="bullet"/>
+      <w:lvlText w:val=""/>
+      <w:lvlJc w:val="left"/>
+      <w:pPr>
+        <w:tabs>
+          <w:tab w:val="num" w:pos="4949"/>
+        </w:tabs>
+        <w:ind w:left="4949" w:hanging="283"/>
+      </w:pPr>
+      <w:rPr>
+        <w:rFonts w:ascii="Symbol" w:hAnsi="Symbol" w:cs="Symbol" w:hint="default"/>
+      </w:rPr>
+    </w:lvl>
+    <w:lvl w:ilvl="7">
+      <w:start w:val="1"/>
+      <w:numFmt w:val="bullet"/>
+      <w:lvlText w:val=""/>
+      <w:lvlJc w:val="left"/>
+      <w:pPr>
+        <w:tabs>
+          <w:tab w:val="num" w:pos="5656"/>
+        </w:tabs>
+        <w:ind w:left="5656" w:hanging="283"/>
+      </w:pPr>
+      <w:rPr>
+        <w:rFonts w:ascii="Symbol" w:hAnsi="Symbol" w:cs="Symbol" w:hint="default"/>
+      </w:rPr>
+    </w:lvl>
+    <w:lvl w:ilvl="8">
+      <w:start w:val="1"/>
+      <w:numFmt w:val="bullet"/>
+      <w:lvlText w:val=""/>
+      <w:lvlJc w:val="left"/>
+      <w:pPr>
+        <w:tabs>
+          <w:tab w:val="num" w:pos="6363"/>
+        </w:tabs>
+        <w:ind w:left="6363" w:hanging="283"/>
+      </w:pPr>
+      <w:rPr>
+        <w:rFonts w:ascii="Symbol" w:hAnsi="Symbol" w:cs="Symbol" w:hint="default"/>
+      </w:rPr>
+    </w:lvl>
+  </w:abstractNum>
+  <w:abstractNum w:abstractNumId="3">
+    <w:lvl w:ilvl="0">
+      <w:start w:val="1"/>
+      <w:numFmt w:val="none"/>
+      <w:suff w:val="nothing"/>
+      <w:lvlText w:val=""/>
+      <w:lvlJc w:val="left"/>
+      <w:pPr>
+        <w:tabs>
+          <w:tab w:val="num" w:pos="0"/>
+        </w:tabs>
+        <w:ind w:left="0" w:hanging="0"/>
+      </w:pPr>
+    </w:lvl>
+    <w:lvl w:ilvl="1">
+      <w:start w:val="1"/>
+      <w:numFmt w:val="none"/>
+      <w:suff w:val="nothing"/>
+      <w:lvlText w:val=""/>
+      <w:lvlJc w:val="left"/>
+      <w:pPr>
+        <w:tabs>
+          <w:tab w:val="num" w:pos="0"/>
+        </w:tabs>
+        <w:ind w:left="0" w:hanging="0"/>
+      </w:pPr>
+    </w:lvl>
+    <w:lvl w:ilvl="2">
+      <w:start w:val="1"/>
+      <w:numFmt w:val="none"/>
+      <w:suff w:val="nothing"/>
+      <w:lvlText w:val=""/>
+      <w:lvlJc w:val="left"/>
+      <w:pPr>
+        <w:tabs>
+          <w:tab w:val="num" w:pos="0"/>
+        </w:tabs>
+        <w:ind w:left="0" w:hanging="0"/>
+      </w:pPr>
+    </w:lvl>
+    <w:lvl w:ilvl="3">
+      <w:start w:val="1"/>
+      <w:numFmt w:val="none"/>
+      <w:suff w:val="nothing"/>
+      <w:lvlText w:val=""/>
+      <w:lvlJc w:val="left"/>
+      <w:pPr>
+        <w:tabs>
+          <w:tab w:val="num" w:pos="0"/>
+        </w:tabs>
+        <w:ind w:left="0" w:hanging="0"/>
+      </w:pPr>
+    </w:lvl>
+    <w:lvl w:ilvl="4">
+      <w:start w:val="1"/>
+      <w:numFmt w:val="none"/>
+      <w:suff w:val="nothing"/>
+      <w:lvlText w:val=""/>
+      <w:lvlJc w:val="left"/>
+      <w:pPr>
+        <w:tabs>
+          <w:tab w:val="num" w:pos="0"/>
+        </w:tabs>
+        <w:ind w:left="0" w:hanging="0"/>
+      </w:pPr>
+    </w:lvl>
+    <w:lvl w:ilvl="5">
+      <w:start w:val="1"/>
+      <w:numFmt w:val="none"/>
+      <w:suff w:val="nothing"/>
+      <w:lvlText w:val=""/>
+      <w:lvlJc w:val="left"/>
+      <w:pPr>
+        <w:tabs>
+          <w:tab w:val="num" w:pos="0"/>
+        </w:tabs>
+        <w:ind w:left="0" w:hanging="0"/>
+      </w:pPr>
+    </w:lvl>
+    <w:lvl w:ilvl="6">
+      <w:start w:val="1"/>
+      <w:numFmt w:val="none"/>
+      <w:suff w:val="nothing"/>
+      <w:lvlText w:val=""/>
+      <w:lvlJc w:val="left"/>
+      <w:pPr>
+        <w:tabs>
+          <w:tab w:val="num" w:pos="0"/>
+        </w:tabs>
+        <w:ind w:left="0" w:hanging="0"/>
+      </w:pPr>
+    </w:lvl>
+    <w:lvl w:ilvl="7">
+      <w:start w:val="1"/>
+      <w:numFmt w:val="none"/>
+      <w:suff w:val="nothing"/>
+      <w:lvlText w:val=""/>
+      <w:lvlJc w:val="left"/>
+      <w:pPr>
+        <w:tabs>
+          <w:tab w:val="num" w:pos="0"/>
+        </w:tabs>
+        <w:ind w:left="0" w:hanging="0"/>
+      </w:pPr>
+    </w:lvl>
+    <w:lvl w:ilvl="8">
+      <w:start w:val="1"/>
+      <w:numFmt w:val="none"/>
+      <w:suff w:val="nothing"/>
+      <w:lvlText w:val=""/>
+      <w:lvlJc w:val="left"/>
+      <w:pPr>
+        <w:tabs>
+          <w:tab w:val="num" w:pos="0"/>
+        </w:tabs>
+        <w:ind w:left="0" w:hanging="0"/>
       </w:pPr>
     </w:lvl>
   </w:abstractNum>
   <w:num w:numId="1">
-    <w:abstractNumId w:val="0"/>
+    <w:abstractNumId w:val="1"/>
+  </w:num>
+  <w:num w:numId="2">
+    <w:abstractNumId w:val="2"/>
+  </w:num>
+  <w:num w:numId="3">
+    <w:abstractNumId w:val="3"/>
   </w:num>
 </w:numbering>
 </file>
 
 <file path=word/styles.xml><?xml version="1.0" encoding="utf-8"?>
-<w:styles xmlns:mc="http://schemas.openxmlformats.org/markup-compatibility/2006" xmlns:r="http://schemas.openxmlformats.org/officeDocument/2006/relationships" xmlns:w="http://schemas.openxmlformats.org/wordprocessingml/2006/main" xmlns:w14="http://schemas.microsoft.com/office/word/2010/wordml" xmlns:w15="http://schemas.microsoft.com/office/word/2012/wordml" xmlns:w16cex="http://schemas.microsoft.com/office/word/2018/wordml/cex" xmlns:w16cid="http://schemas.microsoft.com/office/word/2016/wordml/cid" xmlns:w16="http://schemas.microsoft.com/office/word/2018/wordml" xmlns:w16se="http://schemas.microsoft.com/office/word/2015/wordml/symex" mc:Ignorable="w14 w15 w16se w16cid w16 w16cex">
+<w:styles xmlns:w="http://schemas.openxmlformats.org/wordprocessingml/2006/main" xmlns:w14="http://schemas.microsoft.com/office/word/2010/wordml" xmlns:mc="http://schemas.openxmlformats.org/markup-compatibility/2006" mc:Ignorable="w14">
   <w:docDefaults>
     <w:rPrDefault>
       <w:rPr>
-        <w:rFonts w:asciiTheme="minorHAnsi" w:eastAsiaTheme="minorHAnsi" w:hAnsiTheme="minorHAnsi" w:cstheme="minorBidi"/>
+        <w:rFonts w:ascii="Calibri" w:hAnsi="Calibri" w:eastAsia="Calibri" w:cs="Arial" w:asciiTheme="minorHAnsi" w:cstheme="minorBidi" w:eastAsiaTheme="minorHAnsi" w:hAnsiTheme="minorHAnsi"/>
         <w:sz w:val="22"/>
         <w:szCs w:val="22"/>
         <w:lang w:val="en-US" w:eastAsia="en-US" w:bidi="ar-SA"/>
@@ -298,21 +954,21 @@
     </w:rPrDefault>
     <w:pPrDefault>
       <w:pPr>
-        <w:spacing w:after="200" w:line="276" w:lineRule="auto"/>
+        <w:suppressAutoHyphens w:val="true"/>
       </w:pPr>
     </w:pPrDefault>
   </w:docDefaults>
   <w:latentStyles w:defLockedState="0" w:defUIPriority="99" w:defSemiHidden="0" w:defUnhideWhenUsed="0" w:defQFormat="0" w:count="376">
     <w:lsdException w:name="Normal" w:uiPriority="0" w:qFormat="1"/>
     <w:lsdException w:name="heading 1" w:uiPriority="9" w:qFormat="1"/>
-    <w:lsdException w:name="heading 2" w:semiHidden="1" w:uiPriority="9" w:unhideWhenUsed="1" w:qFormat="1"/>
-    <w:lsdException w:name="heading 3" w:semiHidden="1" w:uiPriority="9" w:unhideWhenUsed="1" w:qFormat="1"/>
-    <w:lsdException w:name="heading 4" w:semiHidden="1" w:uiPriority="9" w:unhideWhenUsed="1" w:qFormat="1"/>
-    <w:lsdException w:name="heading 5" w:semiHidden="1" w:uiPriority="9" w:unhideWhenUsed="1" w:qFormat="1"/>
-    <w:lsdException w:name="heading 6" w:semiHidden="1" w:uiPriority="9" w:unhideWhenUsed="1" w:qFormat="1"/>
-    <w:lsdException w:name="heading 7" w:semiHidden="1" w:uiPriority="9" w:unhideWhenUsed="1" w:qFormat="1"/>
-    <w:lsdException w:name="heading 8" w:semiHidden="1" w:uiPriority="9" w:unhideWhenUsed="1" w:qFormat="1"/>
-    <w:lsdException w:name="heading 9" w:semiHidden="1" w:uiPriority="9" w:unhideWhenUsed="1" w:qFormat="1"/>
+    <w:lsdException w:name="heading 2" w:uiPriority="9" w:semiHidden="1" w:unhideWhenUsed="1" w:qFormat="1"/>
+    <w:lsdException w:name="heading 3" w:uiPriority="9" w:semiHidden="1" w:unhideWhenUsed="1" w:qFormat="1"/>
+    <w:lsdException w:name="heading 4" w:uiPriority="9" w:semiHidden="1" w:unhideWhenUsed="1" w:qFormat="1"/>
+    <w:lsdException w:name="heading 5" w:uiPriority="9" w:semiHidden="1" w:unhideWhenUsed="1" w:qFormat="1"/>
+    <w:lsdException w:name="heading 6" w:uiPriority="9" w:semiHidden="1" w:unhideWhenUsed="1" w:qFormat="1"/>
+    <w:lsdException w:name="heading 7" w:uiPriority="9" w:semiHidden="1" w:unhideWhenUsed="1" w:qFormat="1"/>
+    <w:lsdException w:name="heading 8" w:uiPriority="9" w:semiHidden="1" w:unhideWhenUsed="1" w:qFormat="1"/>
+    <w:lsdException w:name="heading 9" w:uiPriority="9" w:semiHidden="1" w:unhideWhenUsed="1" w:qFormat="1"/>
     <w:lsdException w:name="index 1" w:semiHidden="1" w:unhideWhenUsed="1"/>
     <w:lsdException w:name="index 2" w:semiHidden="1" w:unhideWhenUsed="1"/>
     <w:lsdException w:name="index 3" w:semiHidden="1" w:unhideWhenUsed="1"/>
@@ -322,22 +978,22 @@
     <w:lsdException w:name="index 7" w:semiHidden="1" w:unhideWhenUsed="1"/>
     <w:lsdException w:name="index 8" w:semiHidden="1" w:unhideWhenUsed="1"/>
     <w:lsdException w:name="index 9" w:semiHidden="1" w:unhideWhenUsed="1"/>
-    <w:lsdException w:name="toc 1" w:semiHidden="1" w:uiPriority="39" w:unhideWhenUsed="1"/>
-    <w:lsdException w:name="toc 2" w:semiHidden="1" w:uiPriority="39" w:unhideWhenUsed="1"/>
-    <w:lsdException w:name="toc 3" w:semiHidden="1" w:uiPriority="39" w:unhideWhenUsed="1"/>
-    <w:lsdException w:name="toc 4" w:semiHidden="1" w:uiPriority="39" w:unhideWhenUsed="1"/>
-    <w:lsdException w:name="toc 5" w:semiHidden="1" w:uiPriority="39" w:unhideWhenUsed="1"/>
-    <w:lsdException w:name="toc 6" w:semiHidden="1" w:uiPriority="39" w:unhideWhenUsed="1"/>
-    <w:lsdException w:name="toc 7" w:semiHidden="1" w:uiPriority="39" w:unhideWhenUsed="1"/>
-    <w:lsdException w:name="toc 8" w:semiHidden="1" w:uiPriority="39" w:unhideWhenUsed="1"/>
-    <w:lsdException w:name="toc 9" w:semiHidden="1" w:uiPriority="39" w:unhideWhenUsed="1"/>
+    <w:lsdException w:name="toc 1" w:uiPriority="39" w:semiHidden="1" w:unhideWhenUsed="1"/>
+    <w:lsdException w:name="toc 2" w:uiPriority="39" w:semiHidden="1" w:unhideWhenUsed="1"/>
+    <w:lsdException w:name="toc 3" w:uiPriority="39" w:semiHidden="1" w:unhideWhenUsed="1"/>
+    <w:lsdException w:name="toc 4" w:uiPriority="39" w:semiHidden="1" w:unhideWhenUsed="1"/>
+    <w:lsdException w:name="toc 5" w:uiPriority="39" w:semiHidden="1" w:unhideWhenUsed="1"/>
+    <w:lsdException w:name="toc 6" w:uiPriority="39" w:semiHidden="1" w:unhideWhenUsed="1"/>
+    <w:lsdException w:name="toc 7" w:uiPriority="39" w:semiHidden="1" w:unhideWhenUsed="1"/>
+    <w:lsdException w:name="toc 8" w:uiPriority="39" w:semiHidden="1" w:unhideWhenUsed="1"/>
+    <w:lsdException w:name="toc 9" w:uiPriority="39" w:semiHidden="1" w:unhideWhenUsed="1"/>
     <w:lsdException w:name="Normal Indent" w:semiHidden="1" w:unhideWhenUsed="1"/>
     <w:lsdException w:name="footnote text" w:semiHidden="1" w:unhideWhenUsed="1"/>
     <w:lsdException w:name="annotation text" w:semiHidden="1" w:unhideWhenUsed="1"/>
     <w:lsdException w:name="header" w:semiHidden="1" w:unhideWhenUsed="1"/>
     <w:lsdException w:name="footer" w:semiHidden="1" w:unhideWhenUsed="1"/>
     <w:lsdException w:name="index heading" w:semiHidden="1" w:unhideWhenUsed="1"/>
-    <w:lsdException w:name="caption" w:semiHidden="1" w:uiPriority="35" w:unhideWhenUsed="1" w:qFormat="1"/>
+    <w:lsdException w:name="caption" w:uiPriority="35" w:semiHidden="1" w:unhideWhenUsed="1" w:qFormat="1"/>
     <w:lsdException w:name="table of figures" w:semiHidden="1" w:unhideWhenUsed="1"/>
     <w:lsdException w:name="envelope address" w:semiHidden="1" w:unhideWhenUsed="1"/>
     <w:lsdException w:name="envelope return" w:semiHidden="1" w:unhideWhenUsed="1"/>
@@ -368,7 +1024,7 @@
     <w:lsdException w:name="Title" w:uiPriority="10" w:qFormat="1"/>
     <w:lsdException w:name="Closing" w:semiHidden="1" w:unhideWhenUsed="1"/>
     <w:lsdException w:name="Signature" w:semiHidden="1" w:unhideWhenUsed="1"/>
-    <w:lsdException w:name="Default Paragraph Font" w:semiHidden="1" w:uiPriority="1" w:unhideWhenUsed="1"/>
+    <w:lsdException w:name="Default Paragraph Font" w:uiPriority="1" w:semiHidden="1" w:unhideWhenUsed="1"/>
     <w:lsdException w:name="Body Text" w:semiHidden="1" w:unhideWhenUsed="1"/>
     <w:lsdException w:name="Body Text Indent" w:semiHidden="1" w:unhideWhenUsed="1"/>
     <w:lsdException w:name="List Continue" w:semiHidden="1" w:unhideWhenUsed="1"/>
@@ -457,7 +1113,7 @@
     <w:lsdException w:name="Table Web 2" w:semiHidden="1" w:unhideWhenUsed="1"/>
     <w:lsdException w:name="Table Web 3" w:semiHidden="1" w:unhideWhenUsed="1"/>
     <w:lsdException w:name="Balloon Text" w:semiHidden="1" w:unhideWhenUsed="1"/>
-    <w:lsdException w:name="Table Grid" w:semiHidden="1" w:uiPriority="59" w:unhideWhenUsed="1"/>
+    <w:lsdException w:name="Table Grid" w:uiPriority="59" w:semiHidden="1" w:unhideWhenUsed="1"/>
     <w:lsdException w:name="Table Theme" w:semiHidden="1" w:unhideWhenUsed="1"/>
     <w:lsdException w:name="Placeholder Text" w:semiHidden="1"/>
     <w:lsdException w:name="No Spacing" w:uiPriority="1" w:qFormat="1"/>
@@ -568,8 +1224,8 @@
     <w:lsdException w:name="Subtle Reference" w:uiPriority="31" w:qFormat="1"/>
     <w:lsdException w:name="Intense Reference" w:uiPriority="32" w:qFormat="1"/>
     <w:lsdException w:name="Book Title" w:uiPriority="33" w:qFormat="1"/>
-    <w:lsdException w:name="Bibliography" w:semiHidden="1" w:uiPriority="37" w:unhideWhenUsed="1"/>
-    <w:lsdException w:name="TOC Heading" w:semiHidden="1" w:uiPriority="39" w:unhideWhenUsed="1" w:qFormat="1"/>
+    <w:lsdException w:name="Bibliography" w:uiPriority="37" w:semiHidden="1" w:unhideWhenUsed="1"/>
+    <w:lsdException w:name="TOC Heading" w:uiPriority="39" w:semiHidden="1" w:unhideWhenUsed="1" w:qFormat="1"/>
     <w:lsdException w:name="Plain Table 1" w:uiPriority="41"/>
     <w:lsdException w:name="Plain Table 2" w:uiPriority="42"/>
     <w:lsdException w:name="Plain Table 3" w:uiPriority="43"/>
@@ -680,15 +1336,155 @@
     <w:lsdException w:name="Unresolved Mention" w:semiHidden="1" w:unhideWhenUsed="1"/>
     <w:lsdException w:name="Smart Link" w:semiHidden="1" w:unhideWhenUsed="1"/>
   </w:latentStyles>
-  <w:style w:type="paragraph" w:default="1" w:styleId="Normal">
+  <w:style w:type="paragraph" w:styleId="Normal" w:default="1">
     <w:name w:val="Normal"/>
     <w:qFormat/>
+    <w:pPr>
+      <w:widowControl/>
+      <w:bidi w:val="0"/>
+      <w:spacing w:lineRule="auto" w:line="276" w:before="0" w:after="200"/>
+      <w:jc w:val="left"/>
+    </w:pPr>
+    <w:rPr>
+      <w:rFonts w:ascii="Calibri" w:hAnsi="Calibri" w:eastAsia="Calibri" w:cs="Arial" w:asciiTheme="minorHAnsi" w:cstheme="minorBidi" w:eastAsiaTheme="minorHAnsi" w:hAnsiTheme="minorHAnsi"/>
+      <w:color w:val="auto"/>
+      <w:kern w:val="0"/>
+      <w:sz w:val="22"/>
+      <w:szCs w:val="22"/>
+      <w:lang w:val="en-US" w:eastAsia="en-US" w:bidi="ar-SA"/>
+    </w:rPr>
   </w:style>
-  <w:style w:type="character" w:default="1" w:styleId="DefaultParagraphFont">
+  <w:style w:type="character" w:styleId="DefaultParagraphFont" w:default="1">
     <w:name w:val="Default Paragraph Font"/>
     <w:uiPriority w:val="1"/>
     <w:semiHidden/>
     <w:unhideWhenUsed/>
+    <w:qFormat/>
+    <w:rPr/>
+  </w:style>
+  <w:style w:type="character" w:styleId="InternetLink">
+    <w:name w:val="Hyperlink"/>
+    <w:basedOn w:val="DefaultParagraphFont"/>
+    <w:uiPriority w:val="99"/>
+    <w:unhideWhenUsed/>
+    <w:rsid w:val="008b6e2e"/>
+    <w:rPr>
+      <w:color w:val="0000FF"/>
+      <w:u w:val="single"/>
+    </w:rPr>
+  </w:style>
+  <w:style w:type="character" w:styleId="Bullets">
+    <w:name w:val="Bullets"/>
+    <w:qFormat/>
+    <w:rPr>
+      <w:rFonts w:ascii="OpenSymbol" w:hAnsi="OpenSymbol" w:eastAsia="OpenSymbol" w:cs="OpenSymbol"/>
+    </w:rPr>
+  </w:style>
+  <w:style w:type="character" w:styleId="StrongEmphasis">
+    <w:name w:val="Strong Emphasis"/>
+    <w:qFormat/>
+    <w:rPr>
+      <w:b/>
+      <w:bCs/>
+    </w:rPr>
+  </w:style>
+  <w:style w:type="character" w:styleId="SourceText">
+    <w:name w:val="Source Text"/>
+    <w:qFormat/>
+    <w:rPr>
+      <w:rFonts w:ascii="Liberation Mono" w:hAnsi="Liberation Mono" w:eastAsia="Liberation Mono" w:cs="Liberation Mono"/>
+    </w:rPr>
+  </w:style>
+  <w:style w:type="paragraph" w:styleId="Heading">
+    <w:name w:val="Heading"/>
+    <w:basedOn w:val="Normal"/>
+    <w:next w:val="TextBody"/>
+    <w:qFormat/>
+    <w:pPr>
+      <w:keepNext w:val="true"/>
+      <w:spacing w:before="240" w:after="120"/>
+    </w:pPr>
+    <w:rPr>
+      <w:rFonts w:ascii="Liberation Sans" w:hAnsi="Liberation Sans" w:eastAsia="PingFang SC" w:cs="Arial Unicode MS"/>
+      <w:sz w:val="28"/>
+      <w:szCs w:val="28"/>
+    </w:rPr>
+  </w:style>
+  <w:style w:type="paragraph" w:styleId="TextBody">
+    <w:name w:val="Body Text"/>
+    <w:basedOn w:val="Normal"/>
+    <w:pPr>
+      <w:spacing w:lineRule="auto" w:line="276" w:before="0" w:after="140"/>
+    </w:pPr>
+    <w:rPr/>
+  </w:style>
+  <w:style w:type="paragraph" w:styleId="List">
+    <w:name w:val="List"/>
+    <w:basedOn w:val="TextBody"/>
+    <w:pPr/>
+    <w:rPr>
+      <w:rFonts w:cs="Arial Unicode MS"/>
+    </w:rPr>
+  </w:style>
+  <w:style w:type="paragraph" w:styleId="Caption">
+    <w:name w:val="Caption"/>
+    <w:basedOn w:val="Normal"/>
+    <w:qFormat/>
+    <w:pPr>
+      <w:suppressLineNumbers/>
+      <w:spacing w:before="120" w:after="120"/>
+    </w:pPr>
+    <w:rPr>
+      <w:rFonts w:cs="Arial Unicode MS"/>
+      <w:i/>
+      <w:iCs/>
+      <w:sz w:val="24"/>
+      <w:szCs w:val="24"/>
+    </w:rPr>
+  </w:style>
+  <w:style w:type="paragraph" w:styleId="Index">
+    <w:name w:val="Index"/>
+    <w:basedOn w:val="Normal"/>
+    <w:qFormat/>
+    <w:pPr>
+      <w:suppressLineNumbers/>
+    </w:pPr>
+    <w:rPr>
+      <w:rFonts w:cs="Arial Unicode MS"/>
+    </w:rPr>
+  </w:style>
+  <w:style w:type="paragraph" w:styleId="ListParagraph">
+    <w:name w:val="List Paragraph"/>
+    <w:basedOn w:val="Normal"/>
+    <w:uiPriority w:val="34"/>
+    <w:qFormat/>
+    <w:rsid w:val="00dc4281"/>
+    <w:pPr>
+      <w:spacing w:before="0" w:after="200"/>
+      <w:ind w:left="720" w:hanging="0"/>
+      <w:contextualSpacing/>
+    </w:pPr>
+    <w:rPr/>
+  </w:style>
+  <w:style w:type="paragraph" w:styleId="PreformattedText">
+    <w:name w:val="Preformatted Text"/>
+    <w:basedOn w:val="Normal"/>
+    <w:qFormat/>
+    <w:pPr>
+      <w:spacing w:before="0" w:after="0"/>
+    </w:pPr>
+    <w:rPr>
+      <w:rFonts w:ascii="Liberation Mono" w:hAnsi="Liberation Mono" w:eastAsia="Liberation Mono" w:cs="Liberation Mono"/>
+      <w:sz w:val="20"/>
+      <w:szCs w:val="20"/>
+    </w:rPr>
+  </w:style>
+  <w:style w:type="numbering" w:styleId="NoList" w:default="1">
+    <w:name w:val="No List"/>
+    <w:uiPriority w:val="99"/>
+    <w:semiHidden/>
+    <w:unhideWhenUsed/>
+    <w:qFormat/>
   </w:style>
   <w:style w:type="table" w:default="1" w:styleId="TableNormal">
     <w:name w:val="Normal Table"/>
@@ -696,7 +1492,6 @@
     <w:semiHidden/>
     <w:unhideWhenUsed/>
     <w:tblPr>
-      <w:tblInd w:w="0" w:type="dxa"/>
       <w:tblCellMar>
         <w:top w:w="0" w:type="dxa"/>
         <w:left w:w="108" w:type="dxa"/>
@@ -704,34 +1499,6 @@
         <w:right w:w="108" w:type="dxa"/>
       </w:tblCellMar>
     </w:tblPr>
-  </w:style>
-  <w:style w:type="numbering" w:default="1" w:styleId="NoList">
-    <w:name w:val="No List"/>
-    <w:uiPriority w:val="99"/>
-    <w:semiHidden/>
-    <w:unhideWhenUsed/>
-  </w:style>
-  <w:style w:type="character" w:styleId="Hyperlink">
-    <w:name w:val="Hyperlink"/>
-    <w:basedOn w:val="DefaultParagraphFont"/>
-    <w:uiPriority w:val="99"/>
-    <w:unhideWhenUsed/>
-    <w:rsid w:val="008B6E2E"/>
-    <w:rPr>
-      <w:color w:val="0000FF"/>
-      <w:u w:val="single"/>
-    </w:rPr>
-  </w:style>
-  <w:style w:type="paragraph" w:styleId="ListParagraph">
-    <w:name w:val="List Paragraph"/>
-    <w:basedOn w:val="Normal"/>
-    <w:uiPriority w:val="34"/>
-    <w:qFormat/>
-    <w:rsid w:val="00DC4281"/>
-    <w:pPr>
-      <w:ind w:left="720"/>
-      <w:contextualSpacing/>
-    </w:pPr>
   </w:style>
 </w:styles>
 </file>

</xml_diff>